<commit_message>
Paste Rephrased data of acer laptops
</commit_message>
<xml_diff>
--- a/images/kitchen/all kitchen.docx
+++ b/images/kitchen/all kitchen.docx
@@ -208,8 +208,6 @@
               </w:rPr>
               <w:t>Fuel Type: Gas</w:t>
             </w:r>
-            <w:bookmarkStart w:id="0" w:name="_GoBack"/>
-            <w:bookmarkEnd w:id="0"/>
           </w:p>
           <w:p>
             <w:pPr>
@@ -3757,6 +3755,14 @@
               </w:rPr>
               <w:t>Durable stainless steel: Made from high-quality 304 stainless steel for long-lasting durability</w:t>
             </w:r>
+            <w:r>
+              <w:rPr>
+                <w:rFonts w:ascii="Leelawadee" w:hAnsi="Leelawadee" w:cs="Leelawadee"/>
+                <w:sz w:val="26"/>
+                <w:szCs w:val="26"/>
+              </w:rPr>
+              <w:t>.</w:t>
+            </w:r>
           </w:p>
         </w:tc>
       </w:tr>
@@ -5625,6 +5631,14 @@
               </w:rPr>
               <w:t>Includes middle grinding and alternating fine grinding options, along with a stainless steel decorative panel</w:t>
             </w:r>
+            <w:r>
+              <w:rPr>
+                <w:rFonts w:ascii="Leelawadee" w:hAnsi="Leelawadee" w:cs="Leelawadee"/>
+                <w:sz w:val="26"/>
+                <w:szCs w:val="26"/>
+              </w:rPr>
+              <w:t>.</w:t>
+            </w:r>
           </w:p>
         </w:tc>
       </w:tr>
@@ -10448,7 +10462,17 @@
                 <w:sz w:val="26"/>
                 <w:szCs w:val="26"/>
               </w:rPr>
-              <w:t>Material: Plastic and Fiber.</w:t>
+              <w:t>Material: Plastic</w:t>
+            </w:r>
+            <w:bookmarkStart w:id="0" w:name="_GoBack"/>
+            <w:bookmarkEnd w:id="0"/>
+            <w:r>
+              <w:rPr>
+                <w:rFonts w:ascii="Leelawadee" w:hAnsi="Leelawadee" w:cs="Leelawadee"/>
+                <w:sz w:val="26"/>
+                <w:szCs w:val="26"/>
+              </w:rPr>
+              <w:t xml:space="preserve"> and Fiber.</w:t>
             </w:r>
           </w:p>
           <w:p>
@@ -11320,7 +11344,7 @@
 </file>
 
 <file path=customXml/itemProps1.xml><?xml version="1.0" encoding="utf-8"?>
-<ds:datastoreItem xmlns:ds="http://schemas.openxmlformats.org/officeDocument/2006/customXml" ds:itemID="{549AD4F8-F99E-45DD-B44F-7A5EFEA62198}">
+<ds:datastoreItem xmlns:ds="http://schemas.openxmlformats.org/officeDocument/2006/customXml" ds:itemID="{882504A3-EF49-4440-8A98-64E811FB1384}">
   <ds:schemaRefs>
     <ds:schemaRef ds:uri="http://schemas.openxmlformats.org/officeDocument/2006/bibliography"/>
   </ds:schemaRefs>

</xml_diff>